<commit_message>
Update Realisatieplan Website Township.docx
</commit_message>
<xml_diff>
--- a/Documenten/Realisatieplan Website Township.docx
+++ b/Documenten/Realisatieplan Website Township.docx
@@ -55,13 +55,119 @@
     </w:p>
     <w:p>
       <w:r>
-        <w:t xml:space="preserve">Deze </w:t>
-      </w:r>
+        <w:t xml:space="preserve">Deze website gaat gebaseerd worden op een webserver van </w:t>
+      </w:r>
+      <w:proofErr w:type="spellStart"/>
+      <w:r>
+        <w:t>Infinityfree</w:t>
+      </w:r>
+      <w:proofErr w:type="spellEnd"/>
+      <w:r>
+        <w:t>, op het adres hetbestenaam.epizy.com/</w:t>
+      </w:r>
+      <w:proofErr w:type="spellStart"/>
+      <w:r>
+        <w:t>township</w:t>
+      </w:r>
+      <w:proofErr w:type="spellEnd"/>
+      <w:r>
+        <w:t>/home.html , of deze website wordt lokaal op de pc/laptop gedraaid</w:t>
+      </w:r>
+    </w:p>
+    <w:p/>
+    <w:p>
+      <w:r>
+        <w:t xml:space="preserve">Apparatuur, </w:t>
+      </w:r>
+    </w:p>
+    <w:p>
+      <w:r>
+        <w:t>In de ontwikkelfase maakt het team van Website4U gebruik van hun eigen laptops. Om te testen zullen zij gebruik maken van mobile telefoon(s) en hun laptops.</w:t>
+      </w:r>
+    </w:p>
+    <w:p/>
+    <w:p>
+      <w:r>
+        <w:t>Besturingssysteem,</w:t>
+      </w:r>
+    </w:p>
+    <w:p>
+      <w:r>
+        <w:t xml:space="preserve">Alle ontwikkeling wordt gedaan op Windows laptops, en testen op Android of IOS </w:t>
+      </w:r>
+      <w:proofErr w:type="spellStart"/>
+      <w:r>
+        <w:t>devices</w:t>
+      </w:r>
+      <w:proofErr w:type="spellEnd"/>
+      <w:r>
+        <w:t>.</w:t>
+      </w:r>
+    </w:p>
+    <w:p/>
+    <w:p>
+      <w:r>
+        <w:t>Software voor programmeren,</w:t>
+      </w:r>
+    </w:p>
+    <w:p>
+      <w:r>
+        <w:t xml:space="preserve">Voor het programmeren zal het team Visual studio Code en </w:t>
+      </w:r>
+      <w:proofErr w:type="spellStart"/>
+      <w:r>
+        <w:t>Notepad</w:t>
+      </w:r>
+      <w:proofErr w:type="spellEnd"/>
+      <w:r>
+        <w:t>++ gebruiken.</w:t>
+      </w:r>
+    </w:p>
+    <w:p/>
+    <w:p>
+      <w:r>
+        <w:t>Versiebeheer,</w:t>
+      </w:r>
+    </w:p>
+    <w:p>
+      <w:r>
+        <w:t>Alle wijzigingen worden bijgehouden in GitHub.</w:t>
+      </w:r>
+    </w:p>
+    <w:p/>
+    <w:p>
+      <w:r>
+        <w:t>Documentatiebeheer,</w:t>
+      </w:r>
+    </w:p>
+    <w:p>
+      <w:r>
+        <w:t>Alle documenten worden geschreven in Nederlands en zijn voor het hele team beschikbaar via GitHub.</w:t>
+      </w:r>
+    </w:p>
+    <w:p/>
+    <w:p>
+      <w:r>
+        <w:t>Communicatiemiddelen,</w:t>
+      </w:r>
+    </w:p>
+    <w:p>
+      <w:r>
+        <w:t xml:space="preserve">Het team houdt contact door middel van </w:t>
+      </w:r>
+      <w:proofErr w:type="spellStart"/>
+      <w:r>
+        <w:t>Discord</w:t>
+      </w:r>
+      <w:proofErr w:type="spellEnd"/>
+      <w:r>
+        <w:t>, Whatsapp en door samen aan een tafel te zitten.</w:t>
+      </w:r>
+    </w:p>
+    <w:p>
       <w:bookmarkStart w:id="0" w:name="_GoBack"/>
       <w:bookmarkEnd w:id="0"/>
     </w:p>
-    <w:p/>
-    <w:p/>
     <w:sectPr>
       <w:pgSz w:w="11906" w:h="16838"/>
       <w:pgMar w:top="1417" w:right="1417" w:bottom="1417" w:left="1417" w:header="708" w:footer="708" w:gutter="0"/>
@@ -470,7 +576,7 @@
   <w:style w:type="paragraph" w:default="1" w:styleId="Standaard">
     <w:name w:val="Normal"/>
     <w:qFormat/>
-    <w:rsid w:val="008E7A2B"/>
+    <w:rsid w:val="00FD7287"/>
   </w:style>
   <w:style w:type="character" w:default="1" w:styleId="Standaardalinea-lettertype">
     <w:name w:val="Default Paragraph Font"/>
@@ -798,6 +904,21 @@
 </file>
 
 <file path=customXml/item1.xml><?xml version="1.0" encoding="utf-8"?>
+<p:properties xmlns:p="http://schemas.microsoft.com/office/2006/metadata/properties" xmlns:xsi="http://www.w3.org/2001/XMLSchema-instance" xmlns:pc="http://schemas.microsoft.com/office/infopath/2007/PartnerControls">
+  <documentManagement/>
+</p:properties>
+</file>
+
+<file path=customXml/item2.xml><?xml version="1.0" encoding="utf-8"?>
+<?mso-contentType ?>
+<FormTemplates xmlns="http://schemas.microsoft.com/sharepoint/v3/contenttype/forms">
+  <Display>DocumentLibraryForm</Display>
+  <Edit>DocumentLibraryForm</Edit>
+  <New>DocumentLibraryForm</New>
+</FormTemplates>
+</file>
+
+<file path=customXml/item3.xml><?xml version="1.0" encoding="utf-8"?>
 <ct:contentTypeSchema xmlns:ct="http://schemas.microsoft.com/office/2006/metadata/contentType" xmlns:ma="http://schemas.microsoft.com/office/2006/metadata/properties/metaAttributes" ct:_="" ma:_="" ma:contentTypeName="Document" ma:contentTypeID="0x010100BE9C0A6CC66F084D84766EEFD0E35CC9" ma:contentTypeVersion="11" ma:contentTypeDescription="Een nieuw document maken." ma:contentTypeScope="" ma:versionID="980f65dfc714e027b544992bb57f7be3">
   <xsd:schema xmlns:xsd="http://www.w3.org/2001/XMLSchema" xmlns:xs="http://www.w3.org/2001/XMLSchema" xmlns:p="http://schemas.microsoft.com/office/2006/metadata/properties" xmlns:ns3="ab325756-aab8-43d0-947d-c4d04565f2ad" xmlns:ns4="265eaf79-1024-433d-95b7-838db052f079" targetNamespace="http://schemas.microsoft.com/office/2006/metadata/properties" ma:root="true" ma:fieldsID="14afee35fce6f1d81334db51ebcbf813" ns3:_="" ns4:_="">
     <xsd:import namespace="ab325756-aab8-43d0-947d-c4d04565f2ad"/>
@@ -1006,22 +1127,32 @@
 </ct:contentTypeSchema>
 </file>
 
-<file path=customXml/item2.xml><?xml version="1.0" encoding="utf-8"?>
-<?mso-contentType ?>
-<FormTemplates xmlns="http://schemas.microsoft.com/sharepoint/v3/contenttype/forms">
-  <Display>DocumentLibraryForm</Display>
-  <Edit>DocumentLibraryForm</Edit>
-  <New>DocumentLibraryForm</New>
-</FormTemplates>
+<file path=customXml/itemProps1.xml><?xml version="1.0" encoding="utf-8"?>
+<ds:datastoreItem xmlns:ds="http://schemas.openxmlformats.org/officeDocument/2006/customXml" ds:itemID="{17C882E0-DA79-47CD-B4B1-BB84E91772C0}">
+  <ds:schemaRefs>
+    <ds:schemaRef ds:uri="http://purl.org/dc/elements/1.1/"/>
+    <ds:schemaRef ds:uri="http://purl.org/dc/dcmitype/"/>
+    <ds:schemaRef ds:uri="http://purl.org/dc/terms/"/>
+    <ds:schemaRef ds:uri="http://schemas.microsoft.com/office/2006/metadata/properties"/>
+    <ds:schemaRef ds:uri="http://schemas.openxmlformats.org/package/2006/metadata/core-properties"/>
+    <ds:schemaRef ds:uri="ab325756-aab8-43d0-947d-c4d04565f2ad"/>
+    <ds:schemaRef ds:uri="http://schemas.microsoft.com/office/2006/documentManagement/types"/>
+    <ds:schemaRef ds:uri="http://www.w3.org/XML/1998/namespace"/>
+    <ds:schemaRef ds:uri="265eaf79-1024-433d-95b7-838db052f079"/>
+    <ds:schemaRef ds:uri="http://schemas.microsoft.com/office/infopath/2007/PartnerControls"/>
+  </ds:schemaRefs>
+</ds:datastoreItem>
 </file>
 
-<file path=customXml/item3.xml><?xml version="1.0" encoding="utf-8"?>
-<p:properties xmlns:p="http://schemas.microsoft.com/office/2006/metadata/properties" xmlns:xsi="http://www.w3.org/2001/XMLSchema-instance" xmlns:pc="http://schemas.microsoft.com/office/infopath/2007/PartnerControls">
-  <documentManagement/>
-</p:properties>
+<file path=customXml/itemProps2.xml><?xml version="1.0" encoding="utf-8"?>
+<ds:datastoreItem xmlns:ds="http://schemas.openxmlformats.org/officeDocument/2006/customXml" ds:itemID="{8335257D-B381-439F-BD9F-969C06E9B8BC}">
+  <ds:schemaRefs>
+    <ds:schemaRef ds:uri="http://schemas.microsoft.com/sharepoint/v3/contenttype/forms"/>
+  </ds:schemaRefs>
+</ds:datastoreItem>
 </file>
 
-<file path=customXml/itemProps1.xml><?xml version="1.0" encoding="utf-8"?>
+<file path=customXml/itemProps3.xml><?xml version="1.0" encoding="utf-8"?>
 <ds:datastoreItem xmlns:ds="http://schemas.openxmlformats.org/officeDocument/2006/customXml" ds:itemID="{D92DE7B6-D886-4F0C-9F5E-ECA2A4A8CF94}">
   <ds:schemaRefs>
     <ds:schemaRef ds:uri="http://schemas.microsoft.com/office/2006/metadata/contentType"/>
@@ -1038,29 +1169,4 @@
     <ds:schemaRef ds:uri="http://schemas.microsoft.com/internal/obd"/>
   </ds:schemaRefs>
 </ds:datastoreItem>
-</file>
-
-<file path=customXml/itemProps2.xml><?xml version="1.0" encoding="utf-8"?>
-<ds:datastoreItem xmlns:ds="http://schemas.openxmlformats.org/officeDocument/2006/customXml" ds:itemID="{8335257D-B381-439F-BD9F-969C06E9B8BC}">
-  <ds:schemaRefs>
-    <ds:schemaRef ds:uri="http://schemas.microsoft.com/sharepoint/v3/contenttype/forms"/>
-  </ds:schemaRefs>
-</ds:datastoreItem>
-</file>
-
-<file path=customXml/itemProps3.xml><?xml version="1.0" encoding="utf-8"?>
-<ds:datastoreItem xmlns:ds="http://schemas.openxmlformats.org/officeDocument/2006/customXml" ds:itemID="{17C882E0-DA79-47CD-B4B1-BB84E91772C0}">
-  <ds:schemaRefs>
-    <ds:schemaRef ds:uri="http://purl.org/dc/elements/1.1/"/>
-    <ds:schemaRef ds:uri="http://purl.org/dc/dcmitype/"/>
-    <ds:schemaRef ds:uri="http://purl.org/dc/terms/"/>
-    <ds:schemaRef ds:uri="http://schemas.microsoft.com/office/2006/metadata/properties"/>
-    <ds:schemaRef ds:uri="http://schemas.openxmlformats.org/package/2006/metadata/core-properties"/>
-    <ds:schemaRef ds:uri="ab325756-aab8-43d0-947d-c4d04565f2ad"/>
-    <ds:schemaRef ds:uri="http://schemas.microsoft.com/office/2006/documentManagement/types"/>
-    <ds:schemaRef ds:uri="http://www.w3.org/XML/1998/namespace"/>
-    <ds:schemaRef ds:uri="265eaf79-1024-433d-95b7-838db052f079"/>
-    <ds:schemaRef ds:uri="http://schemas.microsoft.com/office/infopath/2007/PartnerControls"/>
-  </ds:schemaRefs>
-</ds:datastoreItem>
 </file>
</xml_diff>